<commit_message>
Update docx and add pdf.
</commit_message>
<xml_diff>
--- a/events/hackathon/WSC/Services-Keywords.docx
+++ b/events/hackathon/WSC/Services-Keywords.docx
@@ -13,16 +13,20 @@
         <w:rPr>
           <w:lang w:val="en-US"/>
         </w:rPr>
-        <w:t xml:space="preserve">Web Service Composition </w:t>
+        <w:t>Web Service Composition plug</w:t>
       </w:r>
-      <w:proofErr w:type="spellStart"/>
       <w:r>
         <w:rPr>
           <w:lang w:val="en-US"/>
         </w:rPr>
-        <w:t>plugin</w:t>
+        <w:t>-</w:t>
       </w:r>
-      <w:proofErr w:type="spellEnd"/>
+      <w:r>
+        <w:rPr>
+          <w:lang w:val="en-US"/>
+        </w:rPr>
+        <w:t>in</w:t>
+      </w:r>
     </w:p>
     <w:p>
       <w:pPr>
@@ -44,9 +48,16 @@
         <w:t>Services-Keywords</w:t>
       </w:r>
     </w:p>
+    <w:p>
+      <w:pPr>
+        <w:rPr>
+          <w:lang w:val="en-US"/>
+        </w:rPr>
+      </w:pPr>
+    </w:p>
     <w:tbl>
       <w:tblPr>
-        <w:tblStyle w:val="a3"/>
+        <w:tblStyle w:val="-4"/>
         <w:tblW w:w="0" w:type="auto"/>
         <w:tblLook w:val="04A0"/>
       </w:tblPr>
@@ -57,8 +68,12 @@
         <w:gridCol w:w="1926"/>
       </w:tblGrid>
       <w:tr>
-        <w:tc>
-          <w:tcPr>
+        <w:trPr>
+          <w:cnfStyle w:val="100000000000"/>
+        </w:trPr>
+        <w:tc>
+          <w:tcPr>
+            <w:cnfStyle w:val="001000000000"/>
             <w:tcW w:w="1676" w:type="dxa"/>
           </w:tcPr>
           <w:p>
@@ -75,6 +90,7 @@
           </w:tcPr>
           <w:p>
             <w:pPr>
+              <w:cnfStyle w:val="100000000000"/>
               <w:rPr>
                 <w:lang w:val="en-US"/>
               </w:rPr>
@@ -93,6 +109,7 @@
           </w:tcPr>
           <w:p>
             <w:pPr>
+              <w:cnfStyle w:val="100000000000"/>
               <w:rPr>
                 <w:lang w:val="en-US"/>
               </w:rPr>
@@ -111,6 +128,7 @@
           </w:tcPr>
           <w:p>
             <w:pPr>
+              <w:cnfStyle w:val="100000000000"/>
               <w:rPr>
                 <w:lang w:val="en-US"/>
               </w:rPr>
@@ -125,8 +143,12 @@
         </w:tc>
       </w:tr>
       <w:tr>
-        <w:tc>
-          <w:tcPr>
+        <w:trPr>
+          <w:cnfStyle w:val="000000100000"/>
+        </w:trPr>
+        <w:tc>
+          <w:tcPr>
+            <w:cnfStyle w:val="001000000000"/>
             <w:tcW w:w="1676" w:type="dxa"/>
           </w:tcPr>
           <w:p>
@@ -149,6 +171,7 @@
           </w:tcPr>
           <w:p>
             <w:pPr>
+              <w:cnfStyle w:val="000000100000"/>
               <w:rPr>
                 <w:lang w:val="en-US"/>
               </w:rPr>
@@ -169,6 +192,7 @@
           </w:tcPr>
           <w:p>
             <w:pPr>
+              <w:cnfStyle w:val="000000100000"/>
               <w:rPr>
                 <w:lang w:val="en-US"/>
               </w:rPr>
@@ -201,6 +225,7 @@
           </w:tcPr>
           <w:p>
             <w:pPr>
+              <w:cnfStyle w:val="000000100000"/>
               <w:rPr>
                 <w:lang w:val="en-US"/>
               </w:rPr>
@@ -229,8 +254,12 @@
         </w:tc>
       </w:tr>
       <w:tr>
-        <w:tc>
-          <w:tcPr>
+        <w:trPr>
+          <w:cnfStyle w:val="000000010000"/>
+        </w:trPr>
+        <w:tc>
+          <w:tcPr>
+            <w:cnfStyle w:val="001000000000"/>
             <w:tcW w:w="1676" w:type="dxa"/>
           </w:tcPr>
           <w:p>
@@ -253,6 +282,7 @@
           </w:tcPr>
           <w:p>
             <w:pPr>
+              <w:cnfStyle w:val="000000010000"/>
               <w:rPr>
                 <w:lang w:val="en-US"/>
               </w:rPr>
@@ -273,6 +303,7 @@
           </w:tcPr>
           <w:p>
             <w:pPr>
+              <w:cnfStyle w:val="000000010000"/>
               <w:rPr>
                 <w:lang w:val="en-US"/>
               </w:rPr>
@@ -291,6 +322,7 @@
           </w:tcPr>
           <w:p>
             <w:pPr>
+              <w:cnfStyle w:val="000000010000"/>
               <w:rPr>
                 <w:lang w:val="en-US"/>
               </w:rPr>
@@ -305,8 +337,12 @@
         </w:tc>
       </w:tr>
       <w:tr>
-        <w:tc>
-          <w:tcPr>
+        <w:trPr>
+          <w:cnfStyle w:val="000000100000"/>
+        </w:trPr>
+        <w:tc>
+          <w:tcPr>
+            <w:cnfStyle w:val="001000000000"/>
             <w:tcW w:w="1676" w:type="dxa"/>
           </w:tcPr>
           <w:p>
@@ -329,6 +365,7 @@
           </w:tcPr>
           <w:p>
             <w:pPr>
+              <w:cnfStyle w:val="000000100000"/>
               <w:rPr>
                 <w:lang w:val="en-US"/>
               </w:rPr>
@@ -349,6 +386,7 @@
           </w:tcPr>
           <w:p>
             <w:pPr>
+              <w:cnfStyle w:val="000000100000"/>
               <w:rPr>
                 <w:lang w:val="en-US"/>
               </w:rPr>
@@ -367,6 +405,7 @@
           </w:tcPr>
           <w:p>
             <w:pPr>
+              <w:cnfStyle w:val="000000100000"/>
               <w:rPr>
                 <w:lang w:val="en-US"/>
               </w:rPr>
@@ -381,8 +420,12 @@
         </w:tc>
       </w:tr>
       <w:tr>
-        <w:tc>
-          <w:tcPr>
+        <w:trPr>
+          <w:cnfStyle w:val="000000010000"/>
+        </w:trPr>
+        <w:tc>
+          <w:tcPr>
+            <w:cnfStyle w:val="001000000000"/>
             <w:tcW w:w="1676" w:type="dxa"/>
           </w:tcPr>
           <w:p>
@@ -405,6 +448,7 @@
           </w:tcPr>
           <w:p>
             <w:pPr>
+              <w:cnfStyle w:val="000000010000"/>
               <w:rPr>
                 <w:lang w:val="en-US"/>
               </w:rPr>
@@ -425,6 +469,7 @@
           </w:tcPr>
           <w:p>
             <w:pPr>
+              <w:cnfStyle w:val="000000010000"/>
               <w:rPr>
                 <w:lang w:val="en-US"/>
               </w:rPr>
@@ -443,6 +488,7 @@
           </w:tcPr>
           <w:p>
             <w:pPr>
+              <w:cnfStyle w:val="000000010000"/>
               <w:rPr>
                 <w:lang w:val="en-US"/>
               </w:rPr>
@@ -457,8 +503,12 @@
         </w:tc>
       </w:tr>
       <w:tr>
-        <w:tc>
-          <w:tcPr>
+        <w:trPr>
+          <w:cnfStyle w:val="000000100000"/>
+        </w:trPr>
+        <w:tc>
+          <w:tcPr>
+            <w:cnfStyle w:val="001000000000"/>
             <w:tcW w:w="1676" w:type="dxa"/>
           </w:tcPr>
           <w:p>
@@ -481,6 +531,7 @@
           </w:tcPr>
           <w:p>
             <w:pPr>
+              <w:cnfStyle w:val="000000100000"/>
               <w:rPr>
                 <w:lang w:val="en-US"/>
               </w:rPr>
@@ -499,6 +550,7 @@
           </w:tcPr>
           <w:p>
             <w:pPr>
+              <w:cnfStyle w:val="000000100000"/>
               <w:rPr>
                 <w:lang w:val="en-US"/>
               </w:rPr>
@@ -523,16 +575,35 @@
           </w:tcPr>
           <w:p>
             <w:pPr>
-              <w:rPr>
-                <w:lang w:val="en-US"/>
-              </w:rPr>
-            </w:pPr>
-          </w:p>
-        </w:tc>
-      </w:tr>
-      <w:tr>
-        <w:tc>
-          <w:tcPr>
+              <w:cnfStyle w:val="000000100000"/>
+              <w:rPr>
+                <w:lang w:val="en-US"/>
+              </w:rPr>
+            </w:pPr>
+            <w:proofErr w:type="spellStart"/>
+            <w:r>
+              <w:rPr>
+                <w:lang w:val="en-US"/>
+              </w:rPr>
+              <w:t>google</w:t>
+            </w:r>
+            <w:proofErr w:type="spellEnd"/>
+            <w:r>
+              <w:rPr>
+                <w:lang w:val="en-US"/>
+              </w:rPr>
+              <w:t xml:space="preserve"> maps distance</w:t>
+            </w:r>
+          </w:p>
+        </w:tc>
+      </w:tr>
+      <w:tr>
+        <w:trPr>
+          <w:cnfStyle w:val="000000010000"/>
+        </w:trPr>
+        <w:tc>
+          <w:tcPr>
+            <w:cnfStyle w:val="001000000000"/>
             <w:tcW w:w="1676" w:type="dxa"/>
           </w:tcPr>
           <w:p>
@@ -555,6 +626,7 @@
           </w:tcPr>
           <w:p>
             <w:pPr>
+              <w:cnfStyle w:val="000000010000"/>
               <w:rPr>
                 <w:lang w:val="en-US"/>
               </w:rPr>
@@ -575,6 +647,7 @@
           </w:tcPr>
           <w:p>
             <w:pPr>
+              <w:cnfStyle w:val="000000010000"/>
               <w:rPr>
                 <w:lang w:val="en-US"/>
               </w:rPr>
@@ -593,6 +666,7 @@
           </w:tcPr>
           <w:p>
             <w:pPr>
+              <w:cnfStyle w:val="000000010000"/>
               <w:rPr>
                 <w:lang w:val="en-US"/>
               </w:rPr>
@@ -607,8 +681,12 @@
         </w:tc>
       </w:tr>
       <w:tr>
-        <w:tc>
-          <w:tcPr>
+        <w:trPr>
+          <w:cnfStyle w:val="000000100000"/>
+        </w:trPr>
+        <w:tc>
+          <w:tcPr>
+            <w:cnfStyle w:val="001000000000"/>
             <w:tcW w:w="1676" w:type="dxa"/>
           </w:tcPr>
           <w:p>
@@ -631,6 +709,7 @@
           </w:tcPr>
           <w:p>
             <w:pPr>
+              <w:cnfStyle w:val="000000100000"/>
               <w:rPr>
                 <w:lang w:val="en-US"/>
               </w:rPr>
@@ -651,6 +730,7 @@
           </w:tcPr>
           <w:p>
             <w:pPr>
+              <w:cnfStyle w:val="000000100000"/>
               <w:rPr>
                 <w:lang w:val="en-US"/>
               </w:rPr>
@@ -669,6 +749,7 @@
           </w:tcPr>
           <w:p>
             <w:pPr>
+              <w:cnfStyle w:val="000000100000"/>
               <w:rPr>
                 <w:lang w:val="en-US"/>
               </w:rPr>
@@ -683,8 +764,12 @@
         </w:tc>
       </w:tr>
       <w:tr>
-        <w:tc>
-          <w:tcPr>
+        <w:trPr>
+          <w:cnfStyle w:val="000000010000"/>
+        </w:trPr>
+        <w:tc>
+          <w:tcPr>
+            <w:cnfStyle w:val="001000000000"/>
             <w:tcW w:w="1676" w:type="dxa"/>
           </w:tcPr>
           <w:p>
@@ -707,6 +792,7 @@
           </w:tcPr>
           <w:p>
             <w:pPr>
+              <w:cnfStyle w:val="000000010000"/>
               <w:rPr>
                 <w:lang w:val="en-US"/>
               </w:rPr>
@@ -727,6 +813,7 @@
           </w:tcPr>
           <w:p>
             <w:pPr>
+              <w:cnfStyle w:val="000000010000"/>
               <w:rPr>
                 <w:lang w:val="en-US"/>
               </w:rPr>
@@ -745,6 +832,7 @@
           </w:tcPr>
           <w:p>
             <w:pPr>
+              <w:cnfStyle w:val="000000010000"/>
               <w:rPr>
                 <w:lang w:val="en-US"/>
               </w:rPr>
@@ -765,8 +853,12 @@
         </w:tc>
       </w:tr>
       <w:tr>
-        <w:tc>
-          <w:tcPr>
+        <w:trPr>
+          <w:cnfStyle w:val="000000100000"/>
+        </w:trPr>
+        <w:tc>
+          <w:tcPr>
+            <w:cnfStyle w:val="001000000000"/>
             <w:tcW w:w="1676" w:type="dxa"/>
           </w:tcPr>
           <w:p>
@@ -789,6 +881,7 @@
           </w:tcPr>
           <w:p>
             <w:pPr>
+              <w:cnfStyle w:val="000000100000"/>
               <w:rPr>
                 <w:lang w:val="en-US"/>
               </w:rPr>
@@ -809,6 +902,7 @@
           </w:tcPr>
           <w:p>
             <w:pPr>
+              <w:cnfStyle w:val="000000100000"/>
               <w:rPr>
                 <w:lang w:val="en-US"/>
               </w:rPr>
@@ -827,6 +921,7 @@
           </w:tcPr>
           <w:p>
             <w:pPr>
+              <w:cnfStyle w:val="000000100000"/>
               <w:rPr>
                 <w:lang w:val="en-US"/>
               </w:rPr>
@@ -847,8 +942,12 @@
         </w:tc>
       </w:tr>
       <w:tr>
-        <w:tc>
-          <w:tcPr>
+        <w:trPr>
+          <w:cnfStyle w:val="000000010000"/>
+        </w:trPr>
+        <w:tc>
+          <w:tcPr>
+            <w:cnfStyle w:val="001000000000"/>
             <w:tcW w:w="1676" w:type="dxa"/>
           </w:tcPr>
           <w:p>
@@ -871,6 +970,7 @@
           </w:tcPr>
           <w:p>
             <w:pPr>
+              <w:cnfStyle w:val="000000010000"/>
               <w:rPr>
                 <w:lang w:val="en-US"/>
               </w:rPr>
@@ -891,6 +991,7 @@
           </w:tcPr>
           <w:p>
             <w:pPr>
+              <w:cnfStyle w:val="000000010000"/>
               <w:rPr>
                 <w:lang w:val="en-US"/>
               </w:rPr>
@@ -923,6 +1024,7 @@
           </w:tcPr>
           <w:p>
             <w:pPr>
+              <w:cnfStyle w:val="000000010000"/>
               <w:rPr>
                 <w:lang w:val="en-US"/>
               </w:rPr>
@@ -957,8 +1059,12 @@
         </w:tc>
       </w:tr>
       <w:tr>
-        <w:tc>
-          <w:tcPr>
+        <w:trPr>
+          <w:cnfStyle w:val="000000100000"/>
+        </w:trPr>
+        <w:tc>
+          <w:tcPr>
+            <w:cnfStyle w:val="001000000000"/>
             <w:tcW w:w="1676" w:type="dxa"/>
           </w:tcPr>
           <w:p>
@@ -981,6 +1087,7 @@
           </w:tcPr>
           <w:p>
             <w:pPr>
+              <w:cnfStyle w:val="000000100000"/>
               <w:rPr>
                 <w:lang w:val="en-US"/>
               </w:rPr>
@@ -1001,6 +1108,7 @@
           </w:tcPr>
           <w:p>
             <w:pPr>
+              <w:cnfStyle w:val="000000100000"/>
               <w:rPr>
                 <w:lang w:val="en-US"/>
               </w:rPr>
@@ -1031,6 +1139,7 @@
           </w:tcPr>
           <w:p>
             <w:pPr>
+              <w:cnfStyle w:val="000000100000"/>
               <w:rPr>
                 <w:lang w:val="en-US"/>
               </w:rPr>
@@ -1045,8 +1154,12 @@
         </w:tc>
       </w:tr>
       <w:tr>
-        <w:tc>
-          <w:tcPr>
+        <w:trPr>
+          <w:cnfStyle w:val="000000010000"/>
+        </w:trPr>
+        <w:tc>
+          <w:tcPr>
+            <w:cnfStyle w:val="001000000000"/>
             <w:tcW w:w="1676" w:type="dxa"/>
           </w:tcPr>
           <w:p>
@@ -1069,6 +1182,7 @@
           </w:tcPr>
           <w:p>
             <w:pPr>
+              <w:cnfStyle w:val="000000010000"/>
               <w:rPr>
                 <w:lang w:val="en-US"/>
               </w:rPr>
@@ -1089,6 +1203,7 @@
           </w:tcPr>
           <w:p>
             <w:pPr>
+              <w:cnfStyle w:val="000000010000"/>
               <w:rPr>
                 <w:lang w:val="en-US"/>
               </w:rPr>
@@ -1125,6 +1240,7 @@
           </w:tcPr>
           <w:p>
             <w:pPr>
+              <w:cnfStyle w:val="000000010000"/>
               <w:rPr>
                 <w:lang w:val="en-US"/>
               </w:rPr>
@@ -1145,8 +1261,12 @@
         </w:tc>
       </w:tr>
       <w:tr>
-        <w:tc>
-          <w:tcPr>
+        <w:trPr>
+          <w:cnfStyle w:val="000000100000"/>
+        </w:trPr>
+        <w:tc>
+          <w:tcPr>
+            <w:cnfStyle w:val="001000000000"/>
             <w:tcW w:w="1676" w:type="dxa"/>
           </w:tcPr>
           <w:p>
@@ -1169,6 +1289,7 @@
           </w:tcPr>
           <w:p>
             <w:pPr>
+              <w:cnfStyle w:val="000000100000"/>
               <w:rPr>
                 <w:lang w:val="en-US"/>
               </w:rPr>
@@ -1189,10 +1310,17 @@
           </w:tcPr>
           <w:p>
             <w:pPr>
-              <w:rPr>
-                <w:lang w:val="en-US"/>
-              </w:rPr>
-            </w:pPr>
+              <w:cnfStyle w:val="000000100000"/>
+              <w:rPr>
+                <w:lang w:val="en-US"/>
+              </w:rPr>
+            </w:pPr>
+            <w:r>
+              <w:rPr>
+                <w:lang w:val="en-US"/>
+              </w:rPr>
+              <w:t>get, weather</w:t>
+            </w:r>
           </w:p>
         </w:tc>
         <w:tc>
@@ -1201,16 +1329,27 @@
           </w:tcPr>
           <w:p>
             <w:pPr>
-              <w:rPr>
-                <w:lang w:val="en-US"/>
-              </w:rPr>
-            </w:pPr>
-          </w:p>
-        </w:tc>
-      </w:tr>
-      <w:tr>
-        <w:tc>
-          <w:tcPr>
+              <w:cnfStyle w:val="000000100000"/>
+              <w:rPr>
+                <w:lang w:val="en-US"/>
+              </w:rPr>
+            </w:pPr>
+            <w:r>
+              <w:rPr>
+                <w:lang w:val="en-US"/>
+              </w:rPr>
+              <w:t>get weather</w:t>
+            </w:r>
+          </w:p>
+        </w:tc>
+      </w:tr>
+      <w:tr>
+        <w:trPr>
+          <w:cnfStyle w:val="000000010000"/>
+        </w:trPr>
+        <w:tc>
+          <w:tcPr>
+            <w:cnfStyle w:val="001000000000"/>
             <w:tcW w:w="1676" w:type="dxa"/>
           </w:tcPr>
           <w:p>
@@ -1233,6 +1372,7 @@
           </w:tcPr>
           <w:p>
             <w:pPr>
+              <w:cnfStyle w:val="000000010000"/>
               <w:rPr>
                 <w:lang w:val="en-US"/>
               </w:rPr>
@@ -1253,10 +1393,17 @@
           </w:tcPr>
           <w:p>
             <w:pPr>
-              <w:rPr>
-                <w:lang w:val="en-US"/>
-              </w:rPr>
-            </w:pPr>
+              <w:cnfStyle w:val="000000010000"/>
+              <w:rPr>
+                <w:lang w:val="en-US"/>
+              </w:rPr>
+            </w:pPr>
+            <w:r>
+              <w:rPr>
+                <w:lang w:val="en-US"/>
+              </w:rPr>
+              <w:t>location, IP address</w:t>
+            </w:r>
           </w:p>
         </w:tc>
         <w:tc>
@@ -1265,10 +1412,288 @@
           </w:tcPr>
           <w:p>
             <w:pPr>
-              <w:rPr>
-                <w:lang w:val="en-US"/>
-              </w:rPr>
-            </w:pPr>
+              <w:cnfStyle w:val="000000010000"/>
+              <w:rPr>
+                <w:lang w:val="en-US"/>
+              </w:rPr>
+            </w:pPr>
+            <w:r>
+              <w:rPr>
+                <w:lang w:val="en-US"/>
+              </w:rPr>
+              <w:t>get location for IP address</w:t>
+            </w:r>
+          </w:p>
+        </w:tc>
+      </w:tr>
+      <w:tr>
+        <w:trPr>
+          <w:cnfStyle w:val="000000100000"/>
+        </w:trPr>
+        <w:tc>
+          <w:tcPr>
+            <w:cnfStyle w:val="001000000000"/>
+            <w:tcW w:w="1676" w:type="dxa"/>
+          </w:tcPr>
+          <w:p>
+            <w:pPr>
+              <w:rPr>
+                <w:lang w:val="en-US"/>
+              </w:rPr>
+            </w:pPr>
+            <w:r>
+              <w:rPr>
+                <w:lang w:val="en-US"/>
+              </w:rPr>
+              <w:t>15</w:t>
+            </w:r>
+          </w:p>
+        </w:tc>
+        <w:tc>
+          <w:tcPr>
+            <w:tcW w:w="2780" w:type="dxa"/>
+          </w:tcPr>
+          <w:p>
+            <w:pPr>
+              <w:cnfStyle w:val="000000100000"/>
+              <w:rPr>
+                <w:lang w:val="en-US"/>
+              </w:rPr>
+            </w:pPr>
+            <w:proofErr w:type="spellStart"/>
+            <w:r>
+              <w:rPr>
+                <w:lang w:val="en-US"/>
+              </w:rPr>
+              <w:t>GET_nearbysearch</w:t>
+            </w:r>
+            <w:proofErr w:type="spellEnd"/>
+          </w:p>
+        </w:tc>
+        <w:tc>
+          <w:tcPr>
+            <w:tcW w:w="2140" w:type="dxa"/>
+          </w:tcPr>
+          <w:p>
+            <w:pPr>
+              <w:cnfStyle w:val="000000100000"/>
+              <w:rPr>
+                <w:lang w:val="en-US"/>
+              </w:rPr>
+            </w:pPr>
+            <w:r>
+              <w:rPr>
+                <w:lang w:val="en-US"/>
+              </w:rPr>
+              <w:t>place, user, reviews</w:t>
+            </w:r>
+          </w:p>
+        </w:tc>
+        <w:tc>
+          <w:tcPr>
+            <w:tcW w:w="1926" w:type="dxa"/>
+          </w:tcPr>
+          <w:p>
+            <w:pPr>
+              <w:cnfStyle w:val="000000100000"/>
+              <w:rPr>
+                <w:lang w:val="en-US"/>
+              </w:rPr>
+            </w:pPr>
+            <w:r>
+              <w:rPr>
+                <w:lang w:val="en-US"/>
+              </w:rPr>
+              <w:t>get place user reviews</w:t>
+            </w:r>
+          </w:p>
+        </w:tc>
+      </w:tr>
+      <w:tr>
+        <w:trPr>
+          <w:cnfStyle w:val="000000010000"/>
+        </w:trPr>
+        <w:tc>
+          <w:tcPr>
+            <w:cnfStyle w:val="001000000000"/>
+            <w:tcW w:w="1676" w:type="dxa"/>
+          </w:tcPr>
+          <w:p>
+            <w:pPr>
+              <w:rPr>
+                <w:lang w:val="en-US"/>
+              </w:rPr>
+            </w:pPr>
+            <w:r>
+              <w:rPr>
+                <w:lang w:val="en-US"/>
+              </w:rPr>
+              <w:t>16</w:t>
+            </w:r>
+          </w:p>
+        </w:tc>
+        <w:tc>
+          <w:tcPr>
+            <w:tcW w:w="2780" w:type="dxa"/>
+          </w:tcPr>
+          <w:p>
+            <w:pPr>
+              <w:cnfStyle w:val="000000010000"/>
+              <w:rPr>
+                <w:lang w:val="en-US"/>
+              </w:rPr>
+            </w:pPr>
+            <w:proofErr w:type="spellStart"/>
+            <w:r>
+              <w:rPr>
+                <w:lang w:val="en-US"/>
+              </w:rPr>
+              <w:t>GET_details</w:t>
+            </w:r>
+            <w:proofErr w:type="spellEnd"/>
+          </w:p>
+        </w:tc>
+        <w:tc>
+          <w:tcPr>
+            <w:tcW w:w="2140" w:type="dxa"/>
+          </w:tcPr>
+          <w:p>
+            <w:pPr>
+              <w:cnfStyle w:val="000000010000"/>
+              <w:rPr>
+                <w:lang w:val="en-US"/>
+              </w:rPr>
+            </w:pPr>
+            <w:r>
+              <w:rPr>
+                <w:lang w:val="en-US"/>
+              </w:rPr>
+              <w:t>query, information, points of interest</w:t>
+            </w:r>
+          </w:p>
+        </w:tc>
+        <w:tc>
+          <w:tcPr>
+            <w:tcW w:w="1926" w:type="dxa"/>
+          </w:tcPr>
+          <w:p>
+            <w:pPr>
+              <w:cnfStyle w:val="000000010000"/>
+              <w:rPr>
+                <w:lang w:val="en-US"/>
+              </w:rPr>
+            </w:pPr>
+            <w:r>
+              <w:rPr>
+                <w:lang w:val="en-US"/>
+              </w:rPr>
+              <w:t>query information about points of interest</w:t>
+            </w:r>
+          </w:p>
+        </w:tc>
+      </w:tr>
+      <w:tr>
+        <w:trPr>
+          <w:cnfStyle w:val="000000100000"/>
+        </w:trPr>
+        <w:tc>
+          <w:tcPr>
+            <w:cnfStyle w:val="001000000000"/>
+            <w:tcW w:w="1676" w:type="dxa"/>
+          </w:tcPr>
+          <w:p>
+            <w:pPr>
+              <w:rPr>
+                <w:lang w:val="en-US"/>
+              </w:rPr>
+            </w:pPr>
+            <w:r>
+              <w:rPr>
+                <w:lang w:val="en-US"/>
+              </w:rPr>
+              <w:t>17</w:t>
+            </w:r>
+          </w:p>
+        </w:tc>
+        <w:tc>
+          <w:tcPr>
+            <w:tcW w:w="2780" w:type="dxa"/>
+          </w:tcPr>
+          <w:p>
+            <w:pPr>
+              <w:cnfStyle w:val="000000100000"/>
+              <w:rPr>
+                <w:lang w:val="en-US"/>
+              </w:rPr>
+            </w:pPr>
+            <w:proofErr w:type="spellStart"/>
+            <w:r>
+              <w:rPr>
+                <w:lang w:val="en-US"/>
+              </w:rPr>
+              <w:t>GET_GoogleCoordinates</w:t>
+            </w:r>
+            <w:proofErr w:type="spellEnd"/>
+          </w:p>
+        </w:tc>
+        <w:tc>
+          <w:tcPr>
+            <w:tcW w:w="2140" w:type="dxa"/>
+          </w:tcPr>
+          <w:p>
+            <w:pPr>
+              <w:cnfStyle w:val="000000100000"/>
+              <w:rPr>
+                <w:lang w:val="en-US"/>
+              </w:rPr>
+            </w:pPr>
+            <w:proofErr w:type="spellStart"/>
+            <w:r>
+              <w:rPr>
+                <w:lang w:val="en-US"/>
+              </w:rPr>
+              <w:t>google</w:t>
+            </w:r>
+            <w:proofErr w:type="spellEnd"/>
+            <w:r>
+              <w:rPr>
+                <w:lang w:val="en-US"/>
+              </w:rPr>
+              <w:t xml:space="preserve"> coordinates</w:t>
+            </w:r>
+          </w:p>
+        </w:tc>
+        <w:tc>
+          <w:tcPr>
+            <w:tcW w:w="1926" w:type="dxa"/>
+          </w:tcPr>
+          <w:p>
+            <w:pPr>
+              <w:cnfStyle w:val="000000100000"/>
+              <w:rPr>
+                <w:lang w:val="en-US"/>
+              </w:rPr>
+            </w:pPr>
+            <w:r>
+              <w:rPr>
+                <w:lang w:val="en-US"/>
+              </w:rPr>
+              <w:t xml:space="preserve">get </w:t>
+            </w:r>
+            <w:proofErr w:type="spellStart"/>
+            <w:r>
+              <w:rPr>
+                <w:lang w:val="en-US"/>
+              </w:rPr>
+              <w:t>google</w:t>
+            </w:r>
+            <w:proofErr w:type="spellEnd"/>
+            <w:r>
+              <w:rPr>
+                <w:lang w:val="en-US"/>
+              </w:rPr>
+              <w:t xml:space="preserve"> coordinates</w:t>
+            </w:r>
           </w:p>
         </w:tc>
       </w:tr>
@@ -1287,16 +1712,42 @@
           <w:lang w:val="en-US"/>
         </w:rPr>
       </w:pPr>
+    </w:p>
+    <w:p>
+      <w:pPr>
+        <w:rPr>
+          <w:lang w:val="en-US"/>
+        </w:rPr>
+      </w:pPr>
+    </w:p>
+    <w:p>
+      <w:pPr>
+        <w:pStyle w:val="2"/>
+        <w:rPr>
+          <w:lang w:val="en-US"/>
+        </w:rPr>
+      </w:pPr>
       <w:r>
         <w:rPr>
           <w:lang w:val="en-US"/>
         </w:rPr>
+        <w:lastRenderedPageBreak/>
         <w:t>Example Storyboards and Input Values</w:t>
       </w:r>
     </w:p>
     <w:p>
       <w:pPr>
         <w:rPr>
+          <w:b/>
+          <w:u w:val="single"/>
+          <w:lang w:val="en-US"/>
+        </w:rPr>
+      </w:pPr>
+    </w:p>
+    <w:p>
+      <w:pPr>
+        <w:rPr>
+          <w:b/>
           <w:u w:val="single"/>
           <w:lang w:val="en-US"/>
         </w:rPr>
@@ -1304,6 +1755,7 @@
       <w:proofErr w:type="spellStart"/>
       <w:r>
         <w:rPr>
+          <w:b/>
           <w:u w:val="single"/>
           <w:lang w:val="en-US"/>
         </w:rPr>
@@ -1311,9 +1763,38 @@
       </w:r>
       <w:proofErr w:type="spellEnd"/>
     </w:p>
+    <w:p>
+      <w:pPr>
+        <w:rPr>
+          <w:lang w:val="en-US"/>
+        </w:rPr>
+      </w:pPr>
+      <w:r>
+        <w:rPr>
+          <w:lang w:val="en-US"/>
+        </w:rPr>
+        <w:t xml:space="preserve">Find a book’s price in euro by its </w:t>
+      </w:r>
+      <w:proofErr w:type="spellStart"/>
+      <w:proofErr w:type="gramStart"/>
+      <w:r>
+        <w:rPr>
+          <w:lang w:val="en-US"/>
+        </w:rPr>
+        <w:t>isbn</w:t>
+      </w:r>
+      <w:proofErr w:type="spellEnd"/>
+      <w:proofErr w:type="gramEnd"/>
+      <w:r>
+        <w:rPr>
+          <w:lang w:val="en-US"/>
+        </w:rPr>
+        <w:t xml:space="preserve"> code.</w:t>
+      </w:r>
+    </w:p>
     <w:tbl>
       <w:tblPr>
-        <w:tblStyle w:val="a3"/>
+        <w:tblStyle w:val="-5"/>
         <w:tblW w:w="0" w:type="auto"/>
         <w:tblLook w:val="04A0"/>
       </w:tblPr>
@@ -1322,8 +1803,12 @@
         <w:gridCol w:w="4261"/>
       </w:tblGrid>
       <w:tr>
-        <w:tc>
-          <w:tcPr>
+        <w:trPr>
+          <w:cnfStyle w:val="100000000000"/>
+        </w:trPr>
+        <w:tc>
+          <w:tcPr>
+            <w:cnfStyle w:val="001000000000"/>
             <w:tcW w:w="4261" w:type="dxa"/>
           </w:tcPr>
           <w:p>
@@ -1346,6 +1831,7 @@
           </w:tcPr>
           <w:p>
             <w:pPr>
+              <w:cnfStyle w:val="100000000000"/>
               <w:rPr>
                 <w:lang w:val="en-US"/>
               </w:rPr>
@@ -1360,8 +1846,12 @@
         </w:tc>
       </w:tr>
       <w:tr>
-        <w:tc>
-          <w:tcPr>
+        <w:trPr>
+          <w:cnfStyle w:val="000000100000"/>
+        </w:trPr>
+        <w:tc>
+          <w:tcPr>
+            <w:cnfStyle w:val="001000000000"/>
             <w:tcW w:w="4261" w:type="dxa"/>
           </w:tcPr>
           <w:p>
@@ -1370,6 +1860,7 @@
                 <w:lang w:val="en-US"/>
               </w:rPr>
             </w:pPr>
+            <w:bookmarkStart w:id="0" w:name="_Hlk454887341"/>
             <w:proofErr w:type="spellStart"/>
             <w:r>
               <w:rPr>
@@ -1386,19 +1877,37 @@
           </w:tcPr>
           <w:p>
             <w:pPr>
-              <w:rPr>
-                <w:lang w:val="en-US"/>
-              </w:rPr>
-            </w:pPr>
+              <w:cnfStyle w:val="000000100000"/>
+              <w:rPr>
+                <w:lang w:val="en-US"/>
+              </w:rPr>
+            </w:pPr>
+            <w:bookmarkStart w:id="1" w:name="OLE_LINK24"/>
+            <w:bookmarkStart w:id="2" w:name="OLE_LINK25"/>
             <w:r>
               <w:rPr>
                 <w:lang w:val="en-US"/>
               </w:rPr>
               <w:t>0007353227</w:t>
             </w:r>
-          </w:p>
-        </w:tc>
-      </w:tr>
+            <w:bookmarkEnd w:id="1"/>
+            <w:bookmarkEnd w:id="2"/>
+            <w:r>
+              <w:rPr>
+                <w:lang w:val="en-US"/>
+              </w:rPr>
+              <w:t xml:space="preserve"> or </w:t>
+            </w:r>
+            <w:r>
+              <w:rPr>
+                <w:lang w:val="en-US"/>
+              </w:rPr>
+              <w:t>9781448171682</w:t>
+            </w:r>
+          </w:p>
+        </w:tc>
+      </w:tr>
+      <w:bookmarkEnd w:id="0"/>
     </w:tbl>
     <w:p>
       <w:pPr>
@@ -1410,6 +1919,7 @@
     <w:p>
       <w:pPr>
         <w:rPr>
+          <w:b/>
           <w:u w:val="single"/>
           <w:lang w:val="en-US"/>
         </w:rPr>
@@ -1417,6 +1927,7 @@
       <w:proofErr w:type="spellStart"/>
       <w:r>
         <w:rPr>
+          <w:b/>
           <w:u w:val="single"/>
           <w:lang w:val="en-US"/>
         </w:rPr>
@@ -1424,9 +1935,22 @@
       </w:r>
       <w:proofErr w:type="spellEnd"/>
     </w:p>
+    <w:p>
+      <w:pPr>
+        <w:rPr>
+          <w:lang w:val="en-US"/>
+        </w:rPr>
+      </w:pPr>
+      <w:r>
+        <w:rPr>
+          <w:lang w:val="en-US"/>
+        </w:rPr>
+        <w:t>Find a book’s price in euro by its title.</w:t>
+      </w:r>
+    </w:p>
     <w:tbl>
       <w:tblPr>
-        <w:tblStyle w:val="a3"/>
+        <w:tblStyle w:val="-5"/>
         <w:tblW w:w="0" w:type="auto"/>
         <w:tblLook w:val="04A0"/>
       </w:tblPr>
@@ -1435,8 +1959,12 @@
         <w:gridCol w:w="4261"/>
       </w:tblGrid>
       <w:tr>
-        <w:tc>
-          <w:tcPr>
+        <w:trPr>
+          <w:cnfStyle w:val="100000000000"/>
+        </w:trPr>
+        <w:tc>
+          <w:tcPr>
+            <w:cnfStyle w:val="001000000000"/>
             <w:tcW w:w="4261" w:type="dxa"/>
           </w:tcPr>
           <w:p>
@@ -1459,6 +1987,7 @@
           </w:tcPr>
           <w:p>
             <w:pPr>
+              <w:cnfStyle w:val="100000000000"/>
               <w:rPr>
                 <w:lang w:val="en-US"/>
               </w:rPr>
@@ -1473,8 +2002,12 @@
         </w:tc>
       </w:tr>
       <w:tr>
-        <w:tc>
-          <w:tcPr>
+        <w:trPr>
+          <w:cnfStyle w:val="000000100000"/>
+        </w:trPr>
+        <w:tc>
+          <w:tcPr>
+            <w:cnfStyle w:val="001000000000"/>
             <w:tcW w:w="4261" w:type="dxa"/>
           </w:tcPr>
           <w:p>
@@ -1499,6 +2032,7 @@
           </w:tcPr>
           <w:p>
             <w:pPr>
+              <w:cnfStyle w:val="000000100000"/>
               <w:rPr>
                 <w:lang w:val="en-US"/>
               </w:rPr>
@@ -1515,6 +2049,7 @@
       <w:tr>
         <w:tc>
           <w:tcPr>
+            <w:cnfStyle w:val="001000000000"/>
             <w:tcW w:w="4261" w:type="dxa"/>
           </w:tcPr>
           <w:p>
@@ -1539,6 +2074,7 @@
           </w:tcPr>
           <w:p>
             <w:pPr>
+              <w:cnfStyle w:val="000000000000"/>
               <w:rPr>
                 <w:lang w:val="en-US"/>
               </w:rPr>
@@ -1557,38 +2093,52 @@
     <w:p>
       <w:pPr>
         <w:rPr>
+          <w:b/>
+          <w:u w:val="single"/>
           <w:lang w:val="en-US"/>
         </w:rPr>
       </w:pPr>
+      <w:proofErr w:type="spellStart"/>
+      <w:r>
+        <w:rPr>
+          <w:b/>
+          <w:u w:val="single"/>
+          <w:lang w:val="en-US"/>
+        </w:rPr>
+        <w:t>StoryboardEvents</w:t>
+      </w:r>
+      <w:proofErr w:type="spellEnd"/>
     </w:p>
     <w:p>
       <w:pPr>
         <w:rPr>
-          <w:u w:val="single"/>
           <w:lang w:val="en-US"/>
         </w:rPr>
       </w:pPr>
+      <w:r>
+        <w:rPr>
+          <w:lang w:val="en-US"/>
+        </w:rPr>
+        <w:t xml:space="preserve">Find music events related to a user’s music likes on </w:t>
+      </w:r>
       <w:proofErr w:type="spellStart"/>
       <w:r>
         <w:rPr>
-          <w:u w:val="single"/>
-          <w:lang w:val="en-US"/>
-        </w:rPr>
-        <w:lastRenderedPageBreak/>
-        <w:t>Storyboard</w:t>
-      </w:r>
-      <w:r>
-        <w:rPr>
-          <w:u w:val="single"/>
-          <w:lang w:val="en-US"/>
-        </w:rPr>
-        <w:t>Events</w:t>
+          <w:lang w:val="en-US"/>
+        </w:rPr>
+        <w:t>Facebook</w:t>
       </w:r>
       <w:proofErr w:type="spellEnd"/>
+      <w:r>
+        <w:rPr>
+          <w:lang w:val="en-US"/>
+        </w:rPr>
+        <w:t>.</w:t>
+      </w:r>
     </w:p>
     <w:tbl>
       <w:tblPr>
-        <w:tblStyle w:val="a3"/>
+        <w:tblStyle w:val="-5"/>
         <w:tblW w:w="0" w:type="auto"/>
         <w:tblLayout w:type="fixed"/>
         <w:tblLook w:val="04A0"/>
@@ -1598,8 +2148,12 @@
         <w:gridCol w:w="6146"/>
       </w:tblGrid>
       <w:tr>
-        <w:tc>
-          <w:tcPr>
+        <w:trPr>
+          <w:cnfStyle w:val="100000000000"/>
+        </w:trPr>
+        <w:tc>
+          <w:tcPr>
+            <w:cnfStyle w:val="001000000000"/>
             <w:tcW w:w="2376" w:type="dxa"/>
           </w:tcPr>
           <w:p>
@@ -1622,6 +2176,7 @@
           </w:tcPr>
           <w:p>
             <w:pPr>
+              <w:cnfStyle w:val="100000000000"/>
               <w:rPr>
                 <w:lang w:val="en-US"/>
               </w:rPr>
@@ -1636,8 +2191,12 @@
         </w:tc>
       </w:tr>
       <w:tr>
-        <w:tc>
-          <w:tcPr>
+        <w:trPr>
+          <w:cnfStyle w:val="000000100000"/>
+        </w:trPr>
+        <w:tc>
+          <w:tcPr>
+            <w:cnfStyle w:val="001000000000"/>
             <w:tcW w:w="2376" w:type="dxa"/>
           </w:tcPr>
           <w:p>
@@ -1674,6 +2233,7 @@
           </w:tcPr>
           <w:p>
             <w:pPr>
+              <w:cnfStyle w:val="000000100000"/>
               <w:rPr>
                 <w:lang w:val="en-US"/>
               </w:rPr>
@@ -1690,6 +2250,7 @@
       <w:tr>
         <w:tc>
           <w:tcPr>
+            <w:cnfStyle w:val="001000000000"/>
             <w:tcW w:w="2376" w:type="dxa"/>
           </w:tcPr>
           <w:p>
@@ -1734,6 +2295,7 @@
           </w:tcPr>
           <w:p>
             <w:pPr>
+              <w:cnfStyle w:val="000000000000"/>
               <w:rPr>
                 <w:lang w:val="en-US"/>
               </w:rPr>
@@ -1748,8 +2310,12 @@
         </w:tc>
       </w:tr>
       <w:tr>
-        <w:tc>
-          <w:tcPr>
+        <w:trPr>
+          <w:cnfStyle w:val="000000100000"/>
+        </w:trPr>
+        <w:tc>
+          <w:tcPr>
+            <w:cnfStyle w:val="001000000000"/>
             <w:tcW w:w="2376" w:type="dxa"/>
           </w:tcPr>
           <w:p>
@@ -1766,6 +2332,26 @@
               <w:t>app_key</w:t>
             </w:r>
             <w:proofErr w:type="spellEnd"/>
+            <w:r>
+              <w:rPr>
+                <w:lang w:val="en-US"/>
+              </w:rPr>
+              <w:t xml:space="preserve"> (</w:t>
+            </w:r>
+            <w:proofErr w:type="spellStart"/>
+            <w:r>
+              <w:rPr>
+                <w:lang w:val="en-US"/>
+              </w:rPr>
+              <w:t>GET_search</w:t>
+            </w:r>
+            <w:proofErr w:type="spellEnd"/>
+            <w:r>
+              <w:rPr>
+                <w:lang w:val="en-US"/>
+              </w:rPr>
+              <w:t>)</w:t>
+            </w:r>
           </w:p>
         </w:tc>
         <w:tc>
@@ -1774,6 +2360,7 @@
           </w:tcPr>
           <w:p>
             <w:pPr>
+              <w:cnfStyle w:val="000000100000"/>
               <w:rPr>
                 <w:lang w:val="en-US"/>
               </w:rPr>
@@ -1790,6 +2377,7 @@
       <w:tr>
         <w:tc>
           <w:tcPr>
+            <w:cnfStyle w:val="001000000000"/>
             <w:tcW w:w="2376" w:type="dxa"/>
           </w:tcPr>
           <w:p>
@@ -1804,6 +2392,26 @@
               </w:rPr>
               <w:t>keywords</w:t>
             </w:r>
+            <w:r>
+              <w:rPr>
+                <w:lang w:val="en-US"/>
+              </w:rPr>
+              <w:t xml:space="preserve"> (</w:t>
+            </w:r>
+            <w:proofErr w:type="spellStart"/>
+            <w:r>
+              <w:rPr>
+                <w:lang w:val="en-US"/>
+              </w:rPr>
+              <w:t>GET_search</w:t>
+            </w:r>
+            <w:proofErr w:type="spellEnd"/>
+            <w:r>
+              <w:rPr>
+                <w:lang w:val="en-US"/>
+              </w:rPr>
+              <w:t>)</w:t>
+            </w:r>
           </w:p>
         </w:tc>
         <w:tc>
@@ -1812,6 +2420,7 @@
           </w:tcPr>
           <w:p>
             <w:pPr>
+              <w:cnfStyle w:val="000000000000"/>
               <w:rPr>
                 <w:lang w:val="en-US"/>
               </w:rPr>
@@ -1826,8 +2435,12 @@
         </w:tc>
       </w:tr>
       <w:tr>
-        <w:tc>
-          <w:tcPr>
+        <w:trPr>
+          <w:cnfStyle w:val="000000100000"/>
+        </w:trPr>
+        <w:tc>
+          <w:tcPr>
+            <w:cnfStyle w:val="001000000000"/>
             <w:tcW w:w="2376" w:type="dxa"/>
           </w:tcPr>
           <w:p>
@@ -1842,6 +2455,26 @@
               </w:rPr>
               <w:t>location</w:t>
             </w:r>
+            <w:r>
+              <w:rPr>
+                <w:lang w:val="en-US"/>
+              </w:rPr>
+              <w:t xml:space="preserve"> (</w:t>
+            </w:r>
+            <w:proofErr w:type="spellStart"/>
+            <w:r>
+              <w:rPr>
+                <w:lang w:val="en-US"/>
+              </w:rPr>
+              <w:t>GET_search</w:t>
+            </w:r>
+            <w:proofErr w:type="spellEnd"/>
+            <w:r>
+              <w:rPr>
+                <w:lang w:val="en-US"/>
+              </w:rPr>
+              <w:t>)</w:t>
+            </w:r>
           </w:p>
         </w:tc>
         <w:tc>
@@ -1850,6 +2483,7 @@
           </w:tcPr>
           <w:p>
             <w:pPr>
+              <w:cnfStyle w:val="000000100000"/>
               <w:rPr>
                 <w:lang w:val="en-US"/>
               </w:rPr>
@@ -1868,6 +2502,7 @@
       <w:tr>
         <w:tc>
           <w:tcPr>
+            <w:cnfStyle w:val="001000000000"/>
             <w:tcW w:w="2376" w:type="dxa"/>
           </w:tcPr>
           <w:p>
@@ -1882,6 +2517,26 @@
               </w:rPr>
               <w:t>within</w:t>
             </w:r>
+            <w:r>
+              <w:rPr>
+                <w:lang w:val="en-US"/>
+              </w:rPr>
+              <w:t xml:space="preserve"> (</w:t>
+            </w:r>
+            <w:proofErr w:type="spellStart"/>
+            <w:r>
+              <w:rPr>
+                <w:lang w:val="en-US"/>
+              </w:rPr>
+              <w:t>GET_search</w:t>
+            </w:r>
+            <w:proofErr w:type="spellEnd"/>
+            <w:r>
+              <w:rPr>
+                <w:lang w:val="en-US"/>
+              </w:rPr>
+              <w:t>)</w:t>
+            </w:r>
           </w:p>
         </w:tc>
         <w:tc>
@@ -1890,6 +2545,7 @@
           </w:tcPr>
           <w:p>
             <w:pPr>
+              <w:cnfStyle w:val="000000000000"/>
               <w:rPr>
                 <w:lang w:val="en-US"/>
               </w:rPr>
@@ -1904,8 +2560,12 @@
         </w:tc>
       </w:tr>
       <w:tr>
-        <w:tc>
-          <w:tcPr>
+        <w:trPr>
+          <w:cnfStyle w:val="000000100000"/>
+        </w:trPr>
+        <w:tc>
+          <w:tcPr>
+            <w:cnfStyle w:val="001000000000"/>
             <w:tcW w:w="2376" w:type="dxa"/>
           </w:tcPr>
           <w:p>
@@ -1920,6 +2580,26 @@
               </w:rPr>
               <w:t>units</w:t>
             </w:r>
+            <w:r>
+              <w:rPr>
+                <w:lang w:val="en-US"/>
+              </w:rPr>
+              <w:t xml:space="preserve"> (</w:t>
+            </w:r>
+            <w:proofErr w:type="spellStart"/>
+            <w:r>
+              <w:rPr>
+                <w:lang w:val="en-US"/>
+              </w:rPr>
+              <w:t>GET_search</w:t>
+            </w:r>
+            <w:proofErr w:type="spellEnd"/>
+            <w:r>
+              <w:rPr>
+                <w:lang w:val="en-US"/>
+              </w:rPr>
+              <w:t>)</w:t>
+            </w:r>
           </w:p>
         </w:tc>
         <w:tc>
@@ -1928,6 +2608,7 @@
           </w:tcPr>
           <w:p>
             <w:pPr>
+              <w:cnfStyle w:val="000000100000"/>
               <w:rPr>
                 <w:lang w:val="en-US"/>
               </w:rPr>
@@ -1944,6 +2625,7 @@
       <w:tr>
         <w:tc>
           <w:tcPr>
+            <w:cnfStyle w:val="001000000000"/>
             <w:tcW w:w="2376" w:type="dxa"/>
           </w:tcPr>
           <w:p>
@@ -1958,6 +2640,26 @@
               </w:rPr>
               <w:t>include</w:t>
             </w:r>
+            <w:r>
+              <w:rPr>
+                <w:lang w:val="en-US"/>
+              </w:rPr>
+              <w:t xml:space="preserve"> (</w:t>
+            </w:r>
+            <w:proofErr w:type="spellStart"/>
+            <w:r>
+              <w:rPr>
+                <w:lang w:val="en-US"/>
+              </w:rPr>
+              <w:t>GET_search</w:t>
+            </w:r>
+            <w:proofErr w:type="spellEnd"/>
+            <w:r>
+              <w:rPr>
+                <w:lang w:val="en-US"/>
+              </w:rPr>
+              <w:t>)</w:t>
+            </w:r>
           </w:p>
         </w:tc>
         <w:tc>
@@ -1966,6 +2668,7 @@
           </w:tcPr>
           <w:p>
             <w:pPr>
+              <w:cnfStyle w:val="000000000000"/>
               <w:rPr>
                 <w:lang w:val="en-US"/>
               </w:rPr>
@@ -1990,19 +2693,50 @@
     <w:p>
       <w:pPr>
         <w:rPr>
+          <w:b/>
+          <w:u w:val="single"/>
           <w:lang w:val="en-US"/>
         </w:rPr>
       </w:pPr>
       <w:r>
         <w:rPr>
+          <w:b/>
+          <w:u w:val="single"/>
           <w:lang w:val="en-US"/>
         </w:rPr>
         <w:t>Places</w:t>
+      </w:r>
+    </w:p>
+    <w:p>
+      <w:pPr>
+        <w:rPr>
+          <w:lang w:val="en-US"/>
+        </w:rPr>
+      </w:pPr>
+      <w:r>
+        <w:rPr>
+          <w:lang w:val="en-US"/>
+        </w:rPr>
+        <w:t xml:space="preserve">Get the user’s location by its </w:t>
+      </w:r>
+      <w:proofErr w:type="spellStart"/>
+      <w:r>
+        <w:rPr>
+          <w:lang w:val="en-US"/>
+        </w:rPr>
+        <w:t>IPAddress</w:t>
+      </w:r>
+      <w:proofErr w:type="spellEnd"/>
+      <w:r>
+        <w:rPr>
+          <w:lang w:val="en-US"/>
+        </w:rPr>
+        <w:t>, find places nearby and select a place to get the review.</w:t>
       </w:r>
     </w:p>
     <w:tbl>
       <w:tblPr>
-        <w:tblStyle w:val="a3"/>
+        <w:tblStyle w:val="-5"/>
         <w:tblW w:w="0" w:type="auto"/>
         <w:tblLook w:val="04A0"/>
       </w:tblPr>
@@ -2011,8 +2745,12 @@
         <w:gridCol w:w="4600"/>
       </w:tblGrid>
       <w:tr>
-        <w:tc>
-          <w:tcPr>
+        <w:trPr>
+          <w:cnfStyle w:val="100000000000"/>
+        </w:trPr>
+        <w:tc>
+          <w:tcPr>
+            <w:cnfStyle w:val="001000000000"/>
             <w:tcW w:w="4261" w:type="dxa"/>
           </w:tcPr>
           <w:p>
@@ -2035,6 +2773,7 @@
           </w:tcPr>
           <w:p>
             <w:pPr>
+              <w:cnfStyle w:val="100000000000"/>
               <w:rPr>
                 <w:lang w:val="en-US"/>
               </w:rPr>
@@ -2049,8 +2788,12 @@
         </w:tc>
       </w:tr>
       <w:tr>
-        <w:tc>
-          <w:tcPr>
+        <w:trPr>
+          <w:cnfStyle w:val="000000100000"/>
+        </w:trPr>
+        <w:tc>
+          <w:tcPr>
+            <w:cnfStyle w:val="001000000000"/>
             <w:tcW w:w="4261" w:type="dxa"/>
           </w:tcPr>
           <w:p>
@@ -2073,6 +2816,7 @@
           </w:tcPr>
           <w:p>
             <w:pPr>
+              <w:cnfStyle w:val="000000100000"/>
               <w:rPr>
                 <w:lang w:val="en-US"/>
               </w:rPr>
@@ -2089,6 +2833,7 @@
       <w:tr>
         <w:tc>
           <w:tcPr>
+            <w:cnfStyle w:val="001000000000"/>
             <w:tcW w:w="4261" w:type="dxa"/>
           </w:tcPr>
           <w:p>
@@ -2111,6 +2856,7 @@
           </w:tcPr>
           <w:p>
             <w:pPr>
+              <w:cnfStyle w:val="000000000000"/>
               <w:rPr>
                 <w:lang w:val="en-US"/>
               </w:rPr>
@@ -2125,8 +2871,12 @@
         </w:tc>
       </w:tr>
       <w:tr>
-        <w:tc>
-          <w:tcPr>
+        <w:trPr>
+          <w:cnfStyle w:val="000000100000"/>
+        </w:trPr>
+        <w:tc>
+          <w:tcPr>
+            <w:cnfStyle w:val="001000000000"/>
             <w:tcW w:w="4261" w:type="dxa"/>
           </w:tcPr>
           <w:p>
@@ -2151,6 +2901,7 @@
           </w:tcPr>
           <w:p>
             <w:pPr>
+              <w:cnfStyle w:val="000000100000"/>
               <w:rPr>
                 <w:lang w:val="en-US"/>
               </w:rPr>
@@ -2167,6 +2918,7 @@
       <w:tr>
         <w:tc>
           <w:tcPr>
+            <w:cnfStyle w:val="001000000000"/>
             <w:tcW w:w="4261" w:type="dxa"/>
           </w:tcPr>
           <w:p>
@@ -2189,6 +2941,7 @@
           </w:tcPr>
           <w:p>
             <w:pPr>
+              <w:cnfStyle w:val="000000000000"/>
               <w:rPr>
                 <w:lang w:val="en-US"/>
               </w:rPr>
@@ -2203,8 +2956,12 @@
         </w:tc>
       </w:tr>
       <w:tr>
-        <w:tc>
-          <w:tcPr>
+        <w:trPr>
+          <w:cnfStyle w:val="000000100000"/>
+        </w:trPr>
+        <w:tc>
+          <w:tcPr>
+            <w:cnfStyle w:val="001000000000"/>
             <w:tcW w:w="4261" w:type="dxa"/>
           </w:tcPr>
           <w:p>
@@ -2227,6 +2984,7 @@
           </w:tcPr>
           <w:p>
             <w:pPr>
+              <w:cnfStyle w:val="000000100000"/>
               <w:rPr>
                 <w:lang w:val="en-US"/>
               </w:rPr>
@@ -2251,21 +3009,53 @@
     <w:p>
       <w:pPr>
         <w:rPr>
+          <w:b/>
           <w:u w:val="single"/>
           <w:lang w:val="en-US"/>
         </w:rPr>
       </w:pPr>
       <w:r>
         <w:rPr>
+          <w:b/>
           <w:u w:val="single"/>
           <w:lang w:val="en-US"/>
         </w:rPr>
+        <w:lastRenderedPageBreak/>
         <w:t>Weather</w:t>
+      </w:r>
+    </w:p>
+    <w:p>
+      <w:pPr>
+        <w:rPr>
+          <w:b/>
+          <w:u w:val="single"/>
+          <w:lang w:val="en-US"/>
+        </w:rPr>
+      </w:pPr>
+      <w:r>
+        <w:rPr>
+          <w:lang w:val="en-US"/>
+        </w:rPr>
+        <w:t xml:space="preserve">Get the user’s location by its </w:t>
+      </w:r>
+      <w:proofErr w:type="spellStart"/>
+      <w:r>
+        <w:rPr>
+          <w:lang w:val="en-US"/>
+        </w:rPr>
+        <w:t>IPAddress</w:t>
+      </w:r>
+      <w:proofErr w:type="spellEnd"/>
+      <w:r>
+        <w:rPr>
+          <w:lang w:val="en-US"/>
+        </w:rPr>
+        <w:t>, get the weather conditions and send an email.</w:t>
       </w:r>
     </w:p>
     <w:tbl>
       <w:tblPr>
-        <w:tblStyle w:val="a3"/>
+        <w:tblStyle w:val="-5"/>
         <w:tblW w:w="0" w:type="auto"/>
         <w:tblLook w:val="04A0"/>
       </w:tblPr>
@@ -2274,8 +3064,12 @@
         <w:gridCol w:w="5478"/>
       </w:tblGrid>
       <w:tr>
-        <w:tc>
-          <w:tcPr>
+        <w:trPr>
+          <w:cnfStyle w:val="100000000000"/>
+        </w:trPr>
+        <w:tc>
+          <w:tcPr>
+            <w:cnfStyle w:val="001000000000"/>
             <w:tcW w:w="4261" w:type="dxa"/>
           </w:tcPr>
           <w:p>
@@ -2298,6 +3092,7 @@
           </w:tcPr>
           <w:p>
             <w:pPr>
+              <w:cnfStyle w:val="100000000000"/>
               <w:rPr>
                 <w:lang w:val="en-US"/>
               </w:rPr>
@@ -2312,8 +3107,12 @@
         </w:tc>
       </w:tr>
       <w:tr>
-        <w:tc>
-          <w:tcPr>
+        <w:trPr>
+          <w:cnfStyle w:val="000000100000"/>
+        </w:trPr>
+        <w:tc>
+          <w:tcPr>
+            <w:cnfStyle w:val="001000000000"/>
             <w:tcW w:w="4261" w:type="dxa"/>
           </w:tcPr>
           <w:p>
@@ -2338,6 +3137,7 @@
           </w:tcPr>
           <w:p>
             <w:pPr>
+              <w:cnfStyle w:val="000000100000"/>
               <w:rPr>
                 <w:lang w:val="en-US"/>
               </w:rPr>
@@ -2354,6 +3154,7 @@
       <w:tr>
         <w:tc>
           <w:tcPr>
+            <w:cnfStyle w:val="001000000000"/>
             <w:tcW w:w="4261" w:type="dxa"/>
           </w:tcPr>
           <w:p>
@@ -2362,6 +3163,7 @@
                 <w:lang w:val="en-US"/>
               </w:rPr>
             </w:pPr>
+            <w:bookmarkStart w:id="3" w:name="_Hlk454843254"/>
             <w:proofErr w:type="spellStart"/>
             <w:r>
               <w:rPr>
@@ -2378,22 +3180,37 @@
           </w:tcPr>
           <w:p>
             <w:pPr>
-              <w:rPr>
-                <w:lang w:val="en-US"/>
-              </w:rPr>
-            </w:pPr>
+              <w:cnfStyle w:val="000000000000"/>
+              <w:rPr>
+                <w:lang w:val="en-US"/>
+              </w:rPr>
+            </w:pPr>
+            <w:bookmarkStart w:id="4" w:name="OLE_LINK3"/>
+            <w:bookmarkStart w:id="5" w:name="OLE_LINK4"/>
+            <w:bookmarkStart w:id="6" w:name="OLE_LINK5"/>
+            <w:bookmarkStart w:id="7" w:name="OLE_LINK20"/>
+            <w:bookmarkStart w:id="8" w:name="OLE_LINK23"/>
             <w:r>
               <w:rPr>
                 <w:lang w:val="en-US"/>
               </w:rPr>
               <w:t>key-e132ad26f997a21529f2f663d7babd40</w:t>
             </w:r>
-          </w:p>
-        </w:tc>
-      </w:tr>
-      <w:tr>
-        <w:tc>
-          <w:tcPr>
+            <w:bookmarkEnd w:id="4"/>
+            <w:bookmarkEnd w:id="5"/>
+            <w:bookmarkEnd w:id="6"/>
+            <w:bookmarkEnd w:id="7"/>
+            <w:bookmarkEnd w:id="8"/>
+          </w:p>
+        </w:tc>
+      </w:tr>
+      <w:tr>
+        <w:trPr>
+          <w:cnfStyle w:val="000000100000"/>
+        </w:trPr>
+        <w:tc>
+          <w:tcPr>
+            <w:cnfStyle w:val="001000000000"/>
             <w:tcW w:w="4261" w:type="dxa"/>
           </w:tcPr>
           <w:p>
@@ -2402,6 +3219,8 @@
                 <w:lang w:val="en-US"/>
               </w:rPr>
             </w:pPr>
+            <w:bookmarkStart w:id="9" w:name="_Hlk454839038"/>
+            <w:bookmarkEnd w:id="3"/>
             <w:r>
               <w:rPr>
                 <w:lang w:val="en-US"/>
@@ -2416,6 +3235,7 @@
           </w:tcPr>
           <w:p>
             <w:pPr>
+              <w:cnfStyle w:val="000000100000"/>
               <w:rPr>
                 <w:lang w:val="en-US"/>
               </w:rPr>
@@ -2429,9 +3249,11 @@
           </w:p>
         </w:tc>
       </w:tr>
-      <w:tr>
-        <w:tc>
-          <w:tcPr>
+      <w:bookmarkEnd w:id="9"/>
+      <w:tr>
+        <w:tc>
+          <w:tcPr>
+            <w:cnfStyle w:val="001000000000"/>
             <w:tcW w:w="4261" w:type="dxa"/>
           </w:tcPr>
           <w:p>
@@ -2454,6 +3276,7 @@
           </w:tcPr>
           <w:p>
             <w:pPr>
+              <w:cnfStyle w:val="000000000000"/>
               <w:rPr>
                 <w:lang w:val="en-US"/>
               </w:rPr>
@@ -2468,8 +3291,12 @@
         </w:tc>
       </w:tr>
       <w:tr>
-        <w:tc>
-          <w:tcPr>
+        <w:trPr>
+          <w:cnfStyle w:val="000000100000"/>
+        </w:trPr>
+        <w:tc>
+          <w:tcPr>
+            <w:cnfStyle w:val="001000000000"/>
             <w:tcW w:w="4261" w:type="dxa"/>
           </w:tcPr>
           <w:p>
@@ -2492,6 +3319,7 @@
           </w:tcPr>
           <w:p>
             <w:pPr>
+              <w:cnfStyle w:val="000000100000"/>
               <w:rPr>
                 <w:lang w:val="en-US"/>
               </w:rPr>
@@ -2516,6 +3344,7 @@
     <w:p>
       <w:pPr>
         <w:rPr>
+          <w:b/>
           <w:u w:val="single"/>
           <w:lang w:val="en-US"/>
         </w:rPr>
@@ -2523,23 +3352,44 @@
       <w:proofErr w:type="spellStart"/>
       <w:r>
         <w:rPr>
+          <w:b/>
           <w:u w:val="single"/>
           <w:lang w:val="en-US"/>
         </w:rPr>
-        <w:t>Storyboard</w:t>
-      </w:r>
-      <w:r>
-        <w:rPr>
-          <w:u w:val="single"/>
-          <w:lang w:val="en-US"/>
-        </w:rPr>
-        <w:t>Books</w:t>
+        <w:t>StoryboardBooks</w:t>
       </w:r>
       <w:proofErr w:type="spellEnd"/>
     </w:p>
+    <w:p>
+      <w:pPr>
+        <w:rPr>
+          <w:lang w:val="en-US"/>
+        </w:rPr>
+      </w:pPr>
+      <w:r>
+        <w:rPr>
+          <w:lang w:val="en-US"/>
+        </w:rPr>
+        <w:t xml:space="preserve">Find books similar to a user’s likes on </w:t>
+      </w:r>
+      <w:proofErr w:type="spellStart"/>
+      <w:r>
+        <w:rPr>
+          <w:lang w:val="en-US"/>
+        </w:rPr>
+        <w:t>Facebook</w:t>
+      </w:r>
+      <w:proofErr w:type="spellEnd"/>
+      <w:r>
+        <w:rPr>
+          <w:lang w:val="en-US"/>
+        </w:rPr>
+        <w:t xml:space="preserve"> and select a book to get its price.</w:t>
+      </w:r>
+    </w:p>
     <w:tbl>
       <w:tblPr>
-        <w:tblStyle w:val="a3"/>
+        <w:tblStyle w:val="-5"/>
         <w:tblW w:w="0" w:type="auto"/>
         <w:tblLayout w:type="fixed"/>
         <w:tblLook w:val="04A0"/>
@@ -2549,8 +3399,12 @@
         <w:gridCol w:w="6146"/>
       </w:tblGrid>
       <w:tr>
-        <w:tc>
-          <w:tcPr>
+        <w:trPr>
+          <w:cnfStyle w:val="100000000000"/>
+        </w:trPr>
+        <w:tc>
+          <w:tcPr>
+            <w:cnfStyle w:val="001000000000"/>
             <w:tcW w:w="2376" w:type="dxa"/>
           </w:tcPr>
           <w:p>
@@ -2573,6 +3427,7 @@
           </w:tcPr>
           <w:p>
             <w:pPr>
+              <w:cnfStyle w:val="100000000000"/>
               <w:rPr>
                 <w:lang w:val="en-US"/>
               </w:rPr>
@@ -2587,8 +3442,12 @@
         </w:tc>
       </w:tr>
       <w:tr>
-        <w:tc>
-          <w:tcPr>
+        <w:trPr>
+          <w:cnfStyle w:val="000000100000"/>
+        </w:trPr>
+        <w:tc>
+          <w:tcPr>
+            <w:cnfStyle w:val="001000000000"/>
             <w:tcW w:w="2376" w:type="dxa"/>
           </w:tcPr>
           <w:p>
@@ -2625,22 +3484,24 @@
           </w:tcPr>
           <w:p>
             <w:pPr>
-              <w:rPr>
-                <w:lang w:val="en-US"/>
-              </w:rPr>
-            </w:pPr>
-            <w:r>
-              <w:rPr>
-                <w:lang w:val="en-US"/>
-              </w:rPr>
-              <w:t>music</w:t>
-            </w:r>
-          </w:p>
-        </w:tc>
-      </w:tr>
-      <w:tr>
-        <w:tc>
-          <w:tcPr>
+              <w:cnfStyle w:val="000000100000"/>
+              <w:rPr>
+                <w:lang w:val="en-US"/>
+              </w:rPr>
+            </w:pPr>
+            <w:r>
+              <w:rPr>
+                <w:lang w:val="en-US"/>
+              </w:rPr>
+              <w:t>books</w:t>
+            </w:r>
+          </w:p>
+        </w:tc>
+      </w:tr>
+      <w:tr>
+        <w:tc>
+          <w:tcPr>
+            <w:cnfStyle w:val="001000000000"/>
             <w:tcW w:w="2376" w:type="dxa"/>
           </w:tcPr>
           <w:p>
@@ -2685,6 +3546,7 @@
           </w:tcPr>
           <w:p>
             <w:pPr>
+              <w:cnfStyle w:val="000000000000"/>
               <w:rPr>
                 <w:lang w:val="en-US"/>
               </w:rPr>
@@ -2699,8 +3561,12 @@
         </w:tc>
       </w:tr>
       <w:tr>
-        <w:tc>
-          <w:tcPr>
+        <w:trPr>
+          <w:cnfStyle w:val="000000100000"/>
+        </w:trPr>
+        <w:tc>
+          <w:tcPr>
+            <w:cnfStyle w:val="001000000000"/>
             <w:tcW w:w="2376" w:type="dxa"/>
           </w:tcPr>
           <w:p>
@@ -2743,6 +3609,7 @@
           </w:tcPr>
           <w:p>
             <w:pPr>
+              <w:cnfStyle w:val="000000100000"/>
               <w:rPr>
                 <w:lang w:val="en-US"/>
               </w:rPr>
@@ -2759,6 +3626,7 @@
       <w:tr>
         <w:tc>
           <w:tcPr>
+            <w:cnfStyle w:val="001000000000"/>
             <w:tcW w:w="2376" w:type="dxa"/>
           </w:tcPr>
           <w:p>
@@ -2801,6 +3669,7 @@
           </w:tcPr>
           <w:p>
             <w:pPr>
+              <w:cnfStyle w:val="000000000000"/>
               <w:rPr>
                 <w:lang w:val="en-US"/>
               </w:rPr>
@@ -2815,8 +3684,12 @@
         </w:tc>
       </w:tr>
       <w:tr>
-        <w:tc>
-          <w:tcPr>
+        <w:trPr>
+          <w:cnfStyle w:val="000000100000"/>
+        </w:trPr>
+        <w:tc>
+          <w:tcPr>
+            <w:cnfStyle w:val="001000000000"/>
             <w:tcW w:w="2376" w:type="dxa"/>
           </w:tcPr>
           <w:p>
@@ -2853,6 +3726,7 @@
           </w:tcPr>
           <w:p>
             <w:pPr>
+              <w:cnfStyle w:val="000000100000"/>
               <w:rPr>
                 <w:lang w:val="en-US"/>
               </w:rPr>
@@ -2869,6 +3743,7 @@
       <w:tr>
         <w:tc>
           <w:tcPr>
+            <w:cnfStyle w:val="001000000000"/>
             <w:tcW w:w="2376" w:type="dxa"/>
           </w:tcPr>
           <w:p>
@@ -2905,6 +3780,7 @@
           </w:tcPr>
           <w:p>
             <w:pPr>
+              <w:cnfStyle w:val="000000000000"/>
               <w:rPr>
                 <w:lang w:val="en-US"/>
               </w:rPr>
@@ -2933,8 +3809,12 @@
         </w:tc>
       </w:tr>
       <w:tr>
-        <w:tc>
-          <w:tcPr>
+        <w:trPr>
+          <w:cnfStyle w:val="000000100000"/>
+        </w:trPr>
+        <w:tc>
+          <w:tcPr>
+            <w:cnfStyle w:val="001000000000"/>
             <w:tcW w:w="2376" w:type="dxa"/>
           </w:tcPr>
           <w:p>
@@ -2947,7 +3827,6 @@
               <w:rPr>
                 <w:lang w:val="en-US"/>
               </w:rPr>
-              <w:lastRenderedPageBreak/>
               <w:t>search</w:t>
             </w:r>
             <w:r>
@@ -2978,6 +3857,7 @@
           </w:tcPr>
           <w:p>
             <w:pPr>
+              <w:cnfStyle w:val="000000100000"/>
               <w:rPr>
                 <w:lang w:val="en-US"/>
               </w:rPr>
@@ -3008,6 +3888,7 @@
       <w:tr>
         <w:tc>
           <w:tcPr>
+            <w:cnfStyle w:val="001000000000"/>
             <w:tcW w:w="2376" w:type="dxa"/>
           </w:tcPr>
           <w:p>
@@ -3052,6 +3933,7 @@
           </w:tcPr>
           <w:p>
             <w:pPr>
+              <w:cnfStyle w:val="000000000000"/>
               <w:rPr>
                 <w:lang w:val="en-US"/>
               </w:rPr>
@@ -3066,8 +3948,12 @@
         </w:tc>
       </w:tr>
       <w:tr>
-        <w:tc>
-          <w:tcPr>
+        <w:trPr>
+          <w:cnfStyle w:val="000000100000"/>
+        </w:trPr>
+        <w:tc>
+          <w:tcPr>
+            <w:cnfStyle w:val="001000000000"/>
             <w:tcW w:w="2376" w:type="dxa"/>
           </w:tcPr>
           <w:p>
@@ -3110,6 +3996,7 @@
           </w:tcPr>
           <w:p>
             <w:pPr>
+              <w:cnfStyle w:val="000000100000"/>
               <w:rPr>
                 <w:lang w:val="en-US"/>
               </w:rPr>
@@ -3126,6 +4013,7 @@
       <w:tr>
         <w:tc>
           <w:tcPr>
+            <w:cnfStyle w:val="001000000000"/>
             <w:tcW w:w="2376" w:type="dxa"/>
           </w:tcPr>
           <w:p>
@@ -3168,6 +4056,7 @@
           </w:tcPr>
           <w:p>
             <w:pPr>
+              <w:cnfStyle w:val="000000000000"/>
               <w:rPr>
                 <w:lang w:val="en-US"/>
               </w:rPr>
@@ -3182,8 +4071,12 @@
         </w:tc>
       </w:tr>
       <w:tr>
-        <w:tc>
-          <w:tcPr>
+        <w:trPr>
+          <w:cnfStyle w:val="000000100000"/>
+        </w:trPr>
+        <w:tc>
+          <w:tcPr>
+            <w:cnfStyle w:val="001000000000"/>
             <w:tcW w:w="2376" w:type="dxa"/>
           </w:tcPr>
           <w:p>
@@ -3226,6 +4119,7 @@
           </w:tcPr>
           <w:p>
             <w:pPr>
+              <w:cnfStyle w:val="000000100000"/>
               <w:rPr>
                 <w:lang w:val="en-US"/>
               </w:rPr>
@@ -3244,6 +4138,7 @@
       <w:tr>
         <w:tc>
           <w:tcPr>
+            <w:cnfStyle w:val="001000000000"/>
             <w:tcW w:w="2376" w:type="dxa"/>
           </w:tcPr>
           <w:p>
@@ -3288,6 +4183,7 @@
           </w:tcPr>
           <w:p>
             <w:pPr>
+              <w:cnfStyle w:val="000000000000"/>
               <w:rPr>
                 <w:lang w:val="en-US"/>
               </w:rPr>
@@ -3618,6 +4514,548 @@
       <w:szCs w:val="26"/>
     </w:rPr>
   </w:style>
+  <w:style w:type="table" w:styleId="-4">
+    <w:name w:val="Light Grid Accent 4"/>
+    <w:basedOn w:val="a1"/>
+    <w:uiPriority w:val="62"/>
+    <w:rsid w:val="00104186"/>
+    <w:pPr>
+      <w:spacing w:after="0" w:line="240" w:lineRule="auto"/>
+    </w:pPr>
+    <w:tblPr>
+      <w:tblStyleRowBandSize w:val="1"/>
+      <w:tblStyleColBandSize w:val="1"/>
+      <w:tblInd w:w="0" w:type="dxa"/>
+      <w:tblBorders>
+        <w:top w:val="single" w:sz="8" w:space="0" w:color="8064A2" w:themeColor="accent4"/>
+        <w:left w:val="single" w:sz="8" w:space="0" w:color="8064A2" w:themeColor="accent4"/>
+        <w:bottom w:val="single" w:sz="8" w:space="0" w:color="8064A2" w:themeColor="accent4"/>
+        <w:right w:val="single" w:sz="8" w:space="0" w:color="8064A2" w:themeColor="accent4"/>
+        <w:insideH w:val="single" w:sz="8" w:space="0" w:color="8064A2" w:themeColor="accent4"/>
+        <w:insideV w:val="single" w:sz="8" w:space="0" w:color="8064A2" w:themeColor="accent4"/>
+      </w:tblBorders>
+      <w:tblCellMar>
+        <w:top w:w="0" w:type="dxa"/>
+        <w:left w:w="108" w:type="dxa"/>
+        <w:bottom w:w="0" w:type="dxa"/>
+        <w:right w:w="108" w:type="dxa"/>
+      </w:tblCellMar>
+    </w:tblPr>
+    <w:tblStylePr w:type="firstRow">
+      <w:pPr>
+        <w:spacing w:before="0" w:after="0" w:line="240" w:lineRule="auto"/>
+      </w:pPr>
+      <w:rPr>
+        <w:rFonts w:asciiTheme="majorHAnsi" w:eastAsiaTheme="majorEastAsia" w:hAnsiTheme="majorHAnsi" w:cstheme="majorBidi"/>
+        <w:b/>
+        <w:bCs/>
+      </w:rPr>
+      <w:tblPr/>
+      <w:tcPr>
+        <w:tcBorders>
+          <w:top w:val="single" w:sz="8" w:space="0" w:color="8064A2" w:themeColor="accent4"/>
+          <w:left w:val="single" w:sz="8" w:space="0" w:color="8064A2" w:themeColor="accent4"/>
+          <w:bottom w:val="single" w:sz="18" w:space="0" w:color="8064A2" w:themeColor="accent4"/>
+          <w:right w:val="single" w:sz="8" w:space="0" w:color="8064A2" w:themeColor="accent4"/>
+          <w:insideH w:val="nil"/>
+          <w:insideV w:val="single" w:sz="8" w:space="0" w:color="8064A2" w:themeColor="accent4"/>
+        </w:tcBorders>
+      </w:tcPr>
+    </w:tblStylePr>
+    <w:tblStylePr w:type="lastRow">
+      <w:pPr>
+        <w:spacing w:before="0" w:after="0" w:line="240" w:lineRule="auto"/>
+      </w:pPr>
+      <w:rPr>
+        <w:rFonts w:asciiTheme="majorHAnsi" w:eastAsiaTheme="majorEastAsia" w:hAnsiTheme="majorHAnsi" w:cstheme="majorBidi"/>
+        <w:b/>
+        <w:bCs/>
+      </w:rPr>
+      <w:tblPr/>
+      <w:tcPr>
+        <w:tcBorders>
+          <w:top w:val="double" w:sz="6" w:space="0" w:color="8064A2" w:themeColor="accent4"/>
+          <w:left w:val="single" w:sz="8" w:space="0" w:color="8064A2" w:themeColor="accent4"/>
+          <w:bottom w:val="single" w:sz="8" w:space="0" w:color="8064A2" w:themeColor="accent4"/>
+          <w:right w:val="single" w:sz="8" w:space="0" w:color="8064A2" w:themeColor="accent4"/>
+          <w:insideH w:val="nil"/>
+          <w:insideV w:val="single" w:sz="8" w:space="0" w:color="8064A2" w:themeColor="accent4"/>
+        </w:tcBorders>
+      </w:tcPr>
+    </w:tblStylePr>
+    <w:tblStylePr w:type="firstCol">
+      <w:rPr>
+        <w:rFonts w:asciiTheme="majorHAnsi" w:eastAsiaTheme="majorEastAsia" w:hAnsiTheme="majorHAnsi" w:cstheme="majorBidi"/>
+        <w:b/>
+        <w:bCs/>
+      </w:rPr>
+    </w:tblStylePr>
+    <w:tblStylePr w:type="lastCol">
+      <w:rPr>
+        <w:rFonts w:asciiTheme="majorHAnsi" w:eastAsiaTheme="majorEastAsia" w:hAnsiTheme="majorHAnsi" w:cstheme="majorBidi"/>
+        <w:b/>
+        <w:bCs/>
+      </w:rPr>
+      <w:tblPr/>
+      <w:tcPr>
+        <w:tcBorders>
+          <w:top w:val="single" w:sz="8" w:space="0" w:color="8064A2" w:themeColor="accent4"/>
+          <w:left w:val="single" w:sz="8" w:space="0" w:color="8064A2" w:themeColor="accent4"/>
+          <w:bottom w:val="single" w:sz="8" w:space="0" w:color="8064A2" w:themeColor="accent4"/>
+          <w:right w:val="single" w:sz="8" w:space="0" w:color="8064A2" w:themeColor="accent4"/>
+        </w:tcBorders>
+      </w:tcPr>
+    </w:tblStylePr>
+    <w:tblStylePr w:type="band1Vert">
+      <w:tblPr/>
+      <w:tcPr>
+        <w:tcBorders>
+          <w:top w:val="single" w:sz="8" w:space="0" w:color="8064A2" w:themeColor="accent4"/>
+          <w:left w:val="single" w:sz="8" w:space="0" w:color="8064A2" w:themeColor="accent4"/>
+          <w:bottom w:val="single" w:sz="8" w:space="0" w:color="8064A2" w:themeColor="accent4"/>
+          <w:right w:val="single" w:sz="8" w:space="0" w:color="8064A2" w:themeColor="accent4"/>
+        </w:tcBorders>
+        <w:shd w:val="clear" w:color="auto" w:fill="DFD8E8" w:themeFill="accent4" w:themeFillTint="3F"/>
+      </w:tcPr>
+    </w:tblStylePr>
+    <w:tblStylePr w:type="band1Horz">
+      <w:tblPr/>
+      <w:tcPr>
+        <w:tcBorders>
+          <w:top w:val="single" w:sz="8" w:space="0" w:color="8064A2" w:themeColor="accent4"/>
+          <w:left w:val="single" w:sz="8" w:space="0" w:color="8064A2" w:themeColor="accent4"/>
+          <w:bottom w:val="single" w:sz="8" w:space="0" w:color="8064A2" w:themeColor="accent4"/>
+          <w:right w:val="single" w:sz="8" w:space="0" w:color="8064A2" w:themeColor="accent4"/>
+          <w:insideV w:val="single" w:sz="8" w:space="0" w:color="8064A2" w:themeColor="accent4"/>
+        </w:tcBorders>
+        <w:shd w:val="clear" w:color="auto" w:fill="DFD8E8" w:themeFill="accent4" w:themeFillTint="3F"/>
+      </w:tcPr>
+    </w:tblStylePr>
+    <w:tblStylePr w:type="band2Horz">
+      <w:tblPr/>
+      <w:tcPr>
+        <w:tcBorders>
+          <w:top w:val="single" w:sz="8" w:space="0" w:color="8064A2" w:themeColor="accent4"/>
+          <w:left w:val="single" w:sz="8" w:space="0" w:color="8064A2" w:themeColor="accent4"/>
+          <w:bottom w:val="single" w:sz="8" w:space="0" w:color="8064A2" w:themeColor="accent4"/>
+          <w:right w:val="single" w:sz="8" w:space="0" w:color="8064A2" w:themeColor="accent4"/>
+          <w:insideV w:val="single" w:sz="8" w:space="0" w:color="8064A2" w:themeColor="accent4"/>
+        </w:tcBorders>
+      </w:tcPr>
+    </w:tblStylePr>
+  </w:style>
+  <w:style w:type="table" w:styleId="-3">
+    <w:name w:val="Light Shading Accent 3"/>
+    <w:basedOn w:val="a1"/>
+    <w:uiPriority w:val="60"/>
+    <w:rsid w:val="00104186"/>
+    <w:pPr>
+      <w:spacing w:after="0" w:line="240" w:lineRule="auto"/>
+    </w:pPr>
+    <w:rPr>
+      <w:color w:val="76923C" w:themeColor="accent3" w:themeShade="BF"/>
+    </w:rPr>
+    <w:tblPr>
+      <w:tblStyleRowBandSize w:val="1"/>
+      <w:tblStyleColBandSize w:val="1"/>
+      <w:tblInd w:w="0" w:type="dxa"/>
+      <w:tblBorders>
+        <w:top w:val="single" w:sz="8" w:space="0" w:color="9BBB59" w:themeColor="accent3"/>
+        <w:bottom w:val="single" w:sz="8" w:space="0" w:color="9BBB59" w:themeColor="accent3"/>
+      </w:tblBorders>
+      <w:tblCellMar>
+        <w:top w:w="0" w:type="dxa"/>
+        <w:left w:w="108" w:type="dxa"/>
+        <w:bottom w:w="0" w:type="dxa"/>
+        <w:right w:w="108" w:type="dxa"/>
+      </w:tblCellMar>
+    </w:tblPr>
+    <w:tblStylePr w:type="firstRow">
+      <w:pPr>
+        <w:spacing w:before="0" w:after="0" w:line="240" w:lineRule="auto"/>
+      </w:pPr>
+      <w:rPr>
+        <w:b/>
+        <w:bCs/>
+      </w:rPr>
+      <w:tblPr/>
+      <w:tcPr>
+        <w:tcBorders>
+          <w:top w:val="single" w:sz="8" w:space="0" w:color="9BBB59" w:themeColor="accent3"/>
+          <w:left w:val="nil"/>
+          <w:bottom w:val="single" w:sz="8" w:space="0" w:color="9BBB59" w:themeColor="accent3"/>
+          <w:right w:val="nil"/>
+          <w:insideH w:val="nil"/>
+          <w:insideV w:val="nil"/>
+        </w:tcBorders>
+      </w:tcPr>
+    </w:tblStylePr>
+    <w:tblStylePr w:type="lastRow">
+      <w:pPr>
+        <w:spacing w:before="0" w:after="0" w:line="240" w:lineRule="auto"/>
+      </w:pPr>
+      <w:rPr>
+        <w:b/>
+        <w:bCs/>
+      </w:rPr>
+      <w:tblPr/>
+      <w:tcPr>
+        <w:tcBorders>
+          <w:top w:val="single" w:sz="8" w:space="0" w:color="9BBB59" w:themeColor="accent3"/>
+          <w:left w:val="nil"/>
+          <w:bottom w:val="single" w:sz="8" w:space="0" w:color="9BBB59" w:themeColor="accent3"/>
+          <w:right w:val="nil"/>
+          <w:insideH w:val="nil"/>
+          <w:insideV w:val="nil"/>
+        </w:tcBorders>
+      </w:tcPr>
+    </w:tblStylePr>
+    <w:tblStylePr w:type="firstCol">
+      <w:rPr>
+        <w:b/>
+        <w:bCs/>
+      </w:rPr>
+    </w:tblStylePr>
+    <w:tblStylePr w:type="lastCol">
+      <w:rPr>
+        <w:b/>
+        <w:bCs/>
+      </w:rPr>
+    </w:tblStylePr>
+    <w:tblStylePr w:type="band1Vert">
+      <w:tblPr/>
+      <w:tcPr>
+        <w:tcBorders>
+          <w:left w:val="nil"/>
+          <w:right w:val="nil"/>
+          <w:insideH w:val="nil"/>
+          <w:insideV w:val="nil"/>
+        </w:tcBorders>
+        <w:shd w:val="clear" w:color="auto" w:fill="E6EED5" w:themeFill="accent3" w:themeFillTint="3F"/>
+      </w:tcPr>
+    </w:tblStylePr>
+    <w:tblStylePr w:type="band1Horz">
+      <w:tblPr/>
+      <w:tcPr>
+        <w:tcBorders>
+          <w:left w:val="nil"/>
+          <w:right w:val="nil"/>
+          <w:insideH w:val="nil"/>
+          <w:insideV w:val="nil"/>
+        </w:tcBorders>
+        <w:shd w:val="clear" w:color="auto" w:fill="E6EED5" w:themeFill="accent3" w:themeFillTint="3F"/>
+      </w:tcPr>
+    </w:tblStylePr>
+  </w:style>
+  <w:style w:type="table" w:styleId="-5">
+    <w:name w:val="Light Shading Accent 5"/>
+    <w:basedOn w:val="a1"/>
+    <w:uiPriority w:val="60"/>
+    <w:rsid w:val="00104186"/>
+    <w:pPr>
+      <w:spacing w:after="0" w:line="240" w:lineRule="auto"/>
+    </w:pPr>
+    <w:rPr>
+      <w:color w:val="31849B" w:themeColor="accent5" w:themeShade="BF"/>
+    </w:rPr>
+    <w:tblPr>
+      <w:tblStyleRowBandSize w:val="1"/>
+      <w:tblStyleColBandSize w:val="1"/>
+      <w:tblInd w:w="0" w:type="dxa"/>
+      <w:tblBorders>
+        <w:top w:val="single" w:sz="8" w:space="0" w:color="4BACC6" w:themeColor="accent5"/>
+        <w:bottom w:val="single" w:sz="8" w:space="0" w:color="4BACC6" w:themeColor="accent5"/>
+      </w:tblBorders>
+      <w:tblCellMar>
+        <w:top w:w="0" w:type="dxa"/>
+        <w:left w:w="108" w:type="dxa"/>
+        <w:bottom w:w="0" w:type="dxa"/>
+        <w:right w:w="108" w:type="dxa"/>
+      </w:tblCellMar>
+    </w:tblPr>
+    <w:tblStylePr w:type="firstRow">
+      <w:pPr>
+        <w:spacing w:before="0" w:after="0" w:line="240" w:lineRule="auto"/>
+      </w:pPr>
+      <w:rPr>
+        <w:b/>
+        <w:bCs/>
+      </w:rPr>
+      <w:tblPr/>
+      <w:tcPr>
+        <w:tcBorders>
+          <w:top w:val="single" w:sz="8" w:space="0" w:color="4BACC6" w:themeColor="accent5"/>
+          <w:left w:val="nil"/>
+          <w:bottom w:val="single" w:sz="8" w:space="0" w:color="4BACC6" w:themeColor="accent5"/>
+          <w:right w:val="nil"/>
+          <w:insideH w:val="nil"/>
+          <w:insideV w:val="nil"/>
+        </w:tcBorders>
+      </w:tcPr>
+    </w:tblStylePr>
+    <w:tblStylePr w:type="lastRow">
+      <w:pPr>
+        <w:spacing w:before="0" w:after="0" w:line="240" w:lineRule="auto"/>
+      </w:pPr>
+      <w:rPr>
+        <w:b/>
+        <w:bCs/>
+      </w:rPr>
+      <w:tblPr/>
+      <w:tcPr>
+        <w:tcBorders>
+          <w:top w:val="single" w:sz="8" w:space="0" w:color="4BACC6" w:themeColor="accent5"/>
+          <w:left w:val="nil"/>
+          <w:bottom w:val="single" w:sz="8" w:space="0" w:color="4BACC6" w:themeColor="accent5"/>
+          <w:right w:val="nil"/>
+          <w:insideH w:val="nil"/>
+          <w:insideV w:val="nil"/>
+        </w:tcBorders>
+      </w:tcPr>
+    </w:tblStylePr>
+    <w:tblStylePr w:type="firstCol">
+      <w:rPr>
+        <w:b/>
+        <w:bCs/>
+      </w:rPr>
+    </w:tblStylePr>
+    <w:tblStylePr w:type="lastCol">
+      <w:rPr>
+        <w:b/>
+        <w:bCs/>
+      </w:rPr>
+    </w:tblStylePr>
+    <w:tblStylePr w:type="band1Vert">
+      <w:tblPr/>
+      <w:tcPr>
+        <w:tcBorders>
+          <w:left w:val="nil"/>
+          <w:right w:val="nil"/>
+          <w:insideH w:val="nil"/>
+          <w:insideV w:val="nil"/>
+        </w:tcBorders>
+        <w:shd w:val="clear" w:color="auto" w:fill="D2EAF1" w:themeFill="accent5" w:themeFillTint="3F"/>
+      </w:tcPr>
+    </w:tblStylePr>
+    <w:tblStylePr w:type="band1Horz">
+      <w:tblPr/>
+      <w:tcPr>
+        <w:tcBorders>
+          <w:left w:val="nil"/>
+          <w:right w:val="nil"/>
+          <w:insideH w:val="nil"/>
+          <w:insideV w:val="nil"/>
+        </w:tcBorders>
+        <w:shd w:val="clear" w:color="auto" w:fill="D2EAF1" w:themeFill="accent5" w:themeFillTint="3F"/>
+      </w:tcPr>
+    </w:tblStylePr>
+  </w:style>
+  <w:style w:type="table" w:styleId="-6">
+    <w:name w:val="Light Shading Accent 6"/>
+    <w:basedOn w:val="a1"/>
+    <w:uiPriority w:val="60"/>
+    <w:rsid w:val="00104186"/>
+    <w:pPr>
+      <w:spacing w:after="0" w:line="240" w:lineRule="auto"/>
+    </w:pPr>
+    <w:rPr>
+      <w:color w:val="E36C0A" w:themeColor="accent6" w:themeShade="BF"/>
+    </w:rPr>
+    <w:tblPr>
+      <w:tblStyleRowBandSize w:val="1"/>
+      <w:tblStyleColBandSize w:val="1"/>
+      <w:tblInd w:w="0" w:type="dxa"/>
+      <w:tblBorders>
+        <w:top w:val="single" w:sz="8" w:space="0" w:color="F79646" w:themeColor="accent6"/>
+        <w:bottom w:val="single" w:sz="8" w:space="0" w:color="F79646" w:themeColor="accent6"/>
+      </w:tblBorders>
+      <w:tblCellMar>
+        <w:top w:w="0" w:type="dxa"/>
+        <w:left w:w="108" w:type="dxa"/>
+        <w:bottom w:w="0" w:type="dxa"/>
+        <w:right w:w="108" w:type="dxa"/>
+      </w:tblCellMar>
+    </w:tblPr>
+    <w:tblStylePr w:type="firstRow">
+      <w:pPr>
+        <w:spacing w:before="0" w:after="0" w:line="240" w:lineRule="auto"/>
+      </w:pPr>
+      <w:rPr>
+        <w:b/>
+        <w:bCs/>
+      </w:rPr>
+      <w:tblPr/>
+      <w:tcPr>
+        <w:tcBorders>
+          <w:top w:val="single" w:sz="8" w:space="0" w:color="F79646" w:themeColor="accent6"/>
+          <w:left w:val="nil"/>
+          <w:bottom w:val="single" w:sz="8" w:space="0" w:color="F79646" w:themeColor="accent6"/>
+          <w:right w:val="nil"/>
+          <w:insideH w:val="nil"/>
+          <w:insideV w:val="nil"/>
+        </w:tcBorders>
+      </w:tcPr>
+    </w:tblStylePr>
+    <w:tblStylePr w:type="lastRow">
+      <w:pPr>
+        <w:spacing w:before="0" w:after="0" w:line="240" w:lineRule="auto"/>
+      </w:pPr>
+      <w:rPr>
+        <w:b/>
+        <w:bCs/>
+      </w:rPr>
+      <w:tblPr/>
+      <w:tcPr>
+        <w:tcBorders>
+          <w:top w:val="single" w:sz="8" w:space="0" w:color="F79646" w:themeColor="accent6"/>
+          <w:left w:val="nil"/>
+          <w:bottom w:val="single" w:sz="8" w:space="0" w:color="F79646" w:themeColor="accent6"/>
+          <w:right w:val="nil"/>
+          <w:insideH w:val="nil"/>
+          <w:insideV w:val="nil"/>
+        </w:tcBorders>
+      </w:tcPr>
+    </w:tblStylePr>
+    <w:tblStylePr w:type="firstCol">
+      <w:rPr>
+        <w:b/>
+        <w:bCs/>
+      </w:rPr>
+    </w:tblStylePr>
+    <w:tblStylePr w:type="lastCol">
+      <w:rPr>
+        <w:b/>
+        <w:bCs/>
+      </w:rPr>
+    </w:tblStylePr>
+    <w:tblStylePr w:type="band1Vert">
+      <w:tblPr/>
+      <w:tcPr>
+        <w:tcBorders>
+          <w:left w:val="nil"/>
+          <w:right w:val="nil"/>
+          <w:insideH w:val="nil"/>
+          <w:insideV w:val="nil"/>
+        </w:tcBorders>
+        <w:shd w:val="clear" w:color="auto" w:fill="FDE4D0" w:themeFill="accent6" w:themeFillTint="3F"/>
+      </w:tcPr>
+    </w:tblStylePr>
+    <w:tblStylePr w:type="band1Horz">
+      <w:tblPr/>
+      <w:tcPr>
+        <w:tcBorders>
+          <w:left w:val="nil"/>
+          <w:right w:val="nil"/>
+          <w:insideH w:val="nil"/>
+          <w:insideV w:val="nil"/>
+        </w:tcBorders>
+        <w:shd w:val="clear" w:color="auto" w:fill="FDE4D0" w:themeFill="accent6" w:themeFillTint="3F"/>
+      </w:tcPr>
+    </w:tblStylePr>
+  </w:style>
+  <w:style w:type="table" w:styleId="-2">
+    <w:name w:val="Light Shading Accent 2"/>
+    <w:basedOn w:val="a1"/>
+    <w:uiPriority w:val="60"/>
+    <w:rsid w:val="00104186"/>
+    <w:pPr>
+      <w:spacing w:after="0" w:line="240" w:lineRule="auto"/>
+    </w:pPr>
+    <w:rPr>
+      <w:color w:val="943634" w:themeColor="accent2" w:themeShade="BF"/>
+    </w:rPr>
+    <w:tblPr>
+      <w:tblStyleRowBandSize w:val="1"/>
+      <w:tblStyleColBandSize w:val="1"/>
+      <w:tblInd w:w="0" w:type="dxa"/>
+      <w:tblBorders>
+        <w:top w:val="single" w:sz="8" w:space="0" w:color="C0504D" w:themeColor="accent2"/>
+        <w:bottom w:val="single" w:sz="8" w:space="0" w:color="C0504D" w:themeColor="accent2"/>
+      </w:tblBorders>
+      <w:tblCellMar>
+        <w:top w:w="0" w:type="dxa"/>
+        <w:left w:w="108" w:type="dxa"/>
+        <w:bottom w:w="0" w:type="dxa"/>
+        <w:right w:w="108" w:type="dxa"/>
+      </w:tblCellMar>
+    </w:tblPr>
+    <w:tblStylePr w:type="firstRow">
+      <w:pPr>
+        <w:spacing w:before="0" w:after="0" w:line="240" w:lineRule="auto"/>
+      </w:pPr>
+      <w:rPr>
+        <w:b/>
+        <w:bCs/>
+      </w:rPr>
+      <w:tblPr/>
+      <w:tcPr>
+        <w:tcBorders>
+          <w:top w:val="single" w:sz="8" w:space="0" w:color="C0504D" w:themeColor="accent2"/>
+          <w:left w:val="nil"/>
+          <w:bottom w:val="single" w:sz="8" w:space="0" w:color="C0504D" w:themeColor="accent2"/>
+          <w:right w:val="nil"/>
+          <w:insideH w:val="nil"/>
+          <w:insideV w:val="nil"/>
+        </w:tcBorders>
+      </w:tcPr>
+    </w:tblStylePr>
+    <w:tblStylePr w:type="lastRow">
+      <w:pPr>
+        <w:spacing w:before="0" w:after="0" w:line="240" w:lineRule="auto"/>
+      </w:pPr>
+      <w:rPr>
+        <w:b/>
+        <w:bCs/>
+      </w:rPr>
+      <w:tblPr/>
+      <w:tcPr>
+        <w:tcBorders>
+          <w:top w:val="single" w:sz="8" w:space="0" w:color="C0504D" w:themeColor="accent2"/>
+          <w:left w:val="nil"/>
+          <w:bottom w:val="single" w:sz="8" w:space="0" w:color="C0504D" w:themeColor="accent2"/>
+          <w:right w:val="nil"/>
+          <w:insideH w:val="nil"/>
+          <w:insideV w:val="nil"/>
+        </w:tcBorders>
+      </w:tcPr>
+    </w:tblStylePr>
+    <w:tblStylePr w:type="firstCol">
+      <w:rPr>
+        <w:b/>
+        <w:bCs/>
+      </w:rPr>
+    </w:tblStylePr>
+    <w:tblStylePr w:type="lastCol">
+      <w:rPr>
+        <w:b/>
+        <w:bCs/>
+      </w:rPr>
+    </w:tblStylePr>
+    <w:tblStylePr w:type="band1Vert">
+      <w:tblPr/>
+      <w:tcPr>
+        <w:tcBorders>
+          <w:left w:val="nil"/>
+          <w:right w:val="nil"/>
+          <w:insideH w:val="nil"/>
+          <w:insideV w:val="nil"/>
+        </w:tcBorders>
+        <w:shd w:val="clear" w:color="auto" w:fill="EFD3D2" w:themeFill="accent2" w:themeFillTint="3F"/>
+      </w:tcPr>
+    </w:tblStylePr>
+    <w:tblStylePr w:type="band1Horz">
+      <w:tblPr/>
+      <w:tcPr>
+        <w:tcBorders>
+          <w:left w:val="nil"/>
+          <w:right w:val="nil"/>
+          <w:insideH w:val="nil"/>
+          <w:insideV w:val="nil"/>
+        </w:tcBorders>
+        <w:shd w:val="clear" w:color="auto" w:fill="EFD3D2" w:themeFill="accent2" w:themeFillTint="3F"/>
+      </w:tcPr>
+    </w:tblStylePr>
+  </w:style>
 </w:styles>
 </file>
 

</xml_diff>